<commit_message>
merging branch, email icon deleted on all screens, PDF for SCRUM 08 made
</commit_message>
<xml_diff>
--- a/SKRUM meetings/SKRUM_07_03132019.docx
+++ b/SKRUM meetings/SKRUM_07_03132019.docx
@@ -18,494 +18,518 @@
         <w:t>March 1</w:t>
       </w:r>
       <w:r>
-        <w:t>3</w:t>
-      </w:r>
-      <w:r>
-        <w:t>th</w:t>
-      </w:r>
-    </w:p>
-    <w:p>
-      <w:pPr>
-        <w:rPr>
-          <w:u w:val="single"/>
-        </w:rPr>
-      </w:pPr>
-      <w:r>
-        <w:rPr>
-          <w:u w:val="single"/>
-        </w:rPr>
-        <w:t>What did you complete since the last meeting?</w:t>
-      </w:r>
-    </w:p>
-    <w:p>
-      <w:r>
-        <w:t xml:space="preserve">Bryan </w:t>
-      </w:r>
-      <w:proofErr w:type="spellStart"/>
-      <w:proofErr w:type="gramStart"/>
-      <w:r>
-        <w:t>Hilldrup</w:t>
-      </w:r>
-      <w:proofErr w:type="spellEnd"/>
-      <w:r>
-        <w:t xml:space="preserve"> :</w:t>
-      </w:r>
-      <w:proofErr w:type="gramEnd"/>
-      <w:r>
-        <w:t xml:space="preserve"> Began implementation of the “workers” home screen and tests</w:t>
-      </w:r>
-      <w:r>
-        <w:tab/>
-      </w:r>
-      <w:r>
-        <w:tab/>
-      </w:r>
-      <w:r>
-        <w:tab/>
-      </w:r>
-      <w:r>
-        <w:tab/>
-      </w:r>
-    </w:p>
-    <w:p>
-      <w:r>
-        <w:t xml:space="preserve">Paul </w:t>
-      </w:r>
-      <w:proofErr w:type="spellStart"/>
-      <w:proofErr w:type="gramStart"/>
-      <w:r>
-        <w:t>Guller</w:t>
-      </w:r>
-      <w:proofErr w:type="spellEnd"/>
-      <w:r>
-        <w:t xml:space="preserve"> :</w:t>
-      </w:r>
-      <w:proofErr w:type="gramEnd"/>
-      <w:r>
-        <w:tab/>
-      </w:r>
-      <w:r>
-        <w:t>Progressing on GUI screens</w:t>
-      </w:r>
-    </w:p>
-    <w:p>
-      <w:r>
-        <w:t xml:space="preserve">Avery </w:t>
-      </w:r>
-      <w:proofErr w:type="gramStart"/>
-      <w:r>
-        <w:t>Rector :</w:t>
-      </w:r>
-      <w:proofErr w:type="gramEnd"/>
-      <w:r>
-        <w:tab/>
-      </w:r>
-      <w:r>
-        <w:t>Progressing on login screen</w:t>
-      </w:r>
-    </w:p>
-    <w:p>
-      <w:r>
-        <w:t xml:space="preserve">Peter </w:t>
-      </w:r>
-      <w:proofErr w:type="gramStart"/>
-      <w:r>
-        <w:t>George :</w:t>
-      </w:r>
-      <w:proofErr w:type="gramEnd"/>
-      <w:r>
-        <w:tab/>
-      </w:r>
-      <w:r>
-        <w:t>Project planning, schedule library meeting, coordination and reservation. Scrum point. No code done today</w:t>
-      </w:r>
-    </w:p>
-    <w:p>
-      <w:pPr>
-        <w:rPr>
-          <w:u w:val="single"/>
-        </w:rPr>
-      </w:pPr>
-      <w:r>
-        <w:rPr>
-          <w:u w:val="single"/>
-        </w:rPr>
-        <w:t>What will you accomplish before the next meeting?</w:t>
-      </w:r>
-      <w:r>
-        <w:rPr>
-          <w:u w:val="single"/>
-        </w:rPr>
-        <w:tab/>
-      </w:r>
-    </w:p>
-    <w:p>
-      <w:r>
-        <w:t xml:space="preserve">Bryan </w:t>
-      </w:r>
-      <w:proofErr w:type="spellStart"/>
-      <w:proofErr w:type="gramStart"/>
-      <w:r>
-        <w:t>Hilldrup</w:t>
-      </w:r>
-      <w:proofErr w:type="spellEnd"/>
-      <w:r>
-        <w:t xml:space="preserve"> :</w:t>
-      </w:r>
-      <w:proofErr w:type="gramEnd"/>
-      <w:r>
-        <w:tab/>
-      </w:r>
-      <w:r>
-        <w:t>Finish graphical implementation of workers screen</w:t>
-      </w:r>
-    </w:p>
-    <w:p>
-      <w:r>
-        <w:t xml:space="preserve">Paul </w:t>
-      </w:r>
-      <w:proofErr w:type="spellStart"/>
-      <w:proofErr w:type="gramStart"/>
-      <w:r>
-        <w:t>Guller</w:t>
-      </w:r>
-      <w:proofErr w:type="spellEnd"/>
-      <w:r>
-        <w:t xml:space="preserve"> :</w:t>
-      </w:r>
-      <w:proofErr w:type="gramEnd"/>
-      <w:r>
-        <w:tab/>
-      </w:r>
-      <w:r>
-        <w:t>Have some solid headway into the 4 object screens</w:t>
-      </w:r>
-    </w:p>
-    <w:p>
-      <w:r>
-        <w:t xml:space="preserve">Avery </w:t>
-      </w:r>
-      <w:proofErr w:type="gramStart"/>
-      <w:r>
-        <w:t>Rector :</w:t>
-      </w:r>
-      <w:proofErr w:type="gramEnd"/>
-      <w:r>
-        <w:tab/>
-      </w:r>
-      <w:r>
-        <w:t>Basic functioning login, tests, start intents</w:t>
-      </w:r>
-    </w:p>
-    <w:p>
-      <w:r>
-        <w:t xml:space="preserve">Peter </w:t>
-      </w:r>
-      <w:proofErr w:type="gramStart"/>
-      <w:r>
-        <w:t>George :</w:t>
-      </w:r>
-      <w:proofErr w:type="gramEnd"/>
-      <w:r>
-        <w:tab/>
-      </w:r>
-      <w:r>
-        <w:t>handle scrum, prep for heavy group coding day, create activity separate for testing alone</w:t>
-      </w:r>
-    </w:p>
-    <w:p>
-      <w:pPr>
-        <w:rPr>
-          <w:u w:val="single"/>
-        </w:rPr>
-      </w:pPr>
-      <w:r>
-        <w:rPr>
-          <w:u w:val="single"/>
-        </w:rPr>
-        <w:t>Do you have anything that's getting in the way of doing your work?</w:t>
-      </w:r>
-    </w:p>
-    <w:p>
-      <w:r>
-        <w:t xml:space="preserve">Bryan </w:t>
-      </w:r>
-      <w:proofErr w:type="spellStart"/>
-      <w:proofErr w:type="gramStart"/>
-      <w:r>
-        <w:t>Hilldrup</w:t>
-      </w:r>
-      <w:proofErr w:type="spellEnd"/>
-      <w:r>
-        <w:t xml:space="preserve"> :</w:t>
-      </w:r>
-      <w:proofErr w:type="gramEnd"/>
-      <w:r>
-        <w:tab/>
-      </w:r>
-      <w:r>
-        <w:t>school/work</w:t>
-      </w:r>
-    </w:p>
-    <w:p>
-      <w:r>
-        <w:t xml:space="preserve">Paul </w:t>
-      </w:r>
-      <w:proofErr w:type="spellStart"/>
-      <w:proofErr w:type="gramStart"/>
-      <w:r>
-        <w:t>Guller</w:t>
-      </w:r>
-      <w:proofErr w:type="spellEnd"/>
-      <w:r>
-        <w:t xml:space="preserve"> :</w:t>
-      </w:r>
-      <w:proofErr w:type="gramEnd"/>
-      <w:r>
-        <w:tab/>
-      </w:r>
-      <w:r>
-        <w:t>school/work</w:t>
-      </w:r>
-    </w:p>
-    <w:p>
-      <w:r>
-        <w:t xml:space="preserve">Avery </w:t>
-      </w:r>
-      <w:proofErr w:type="gramStart"/>
-      <w:r>
-        <w:t>Rector :</w:t>
-      </w:r>
-      <w:proofErr w:type="gramEnd"/>
-      <w:r>
-        <w:tab/>
-      </w:r>
-      <w:r>
-        <w:t>school/work</w:t>
-      </w:r>
-    </w:p>
-    <w:p>
-      <w:r>
-        <w:t xml:space="preserve">Peter </w:t>
-      </w:r>
-      <w:proofErr w:type="gramStart"/>
-      <w:r>
-        <w:t>George :</w:t>
-      </w:r>
-      <w:proofErr w:type="gramEnd"/>
-      <w:r>
-        <w:tab/>
-      </w:r>
-      <w:r>
-        <w:t>school</w:t>
-      </w:r>
-    </w:p>
-    <w:p>
-      <w:pPr>
-        <w:rPr>
-          <w:u w:val="single"/>
-        </w:rPr>
-      </w:pPr>
-      <w:r>
-        <w:rPr>
-          <w:u w:val="single"/>
-        </w:rPr>
-        <w:t>What insights have you made?</w:t>
-      </w:r>
-      <w:r>
-        <w:rPr>
-          <w:u w:val="single"/>
-        </w:rPr>
-        <w:tab/>
-      </w:r>
-    </w:p>
-    <w:p>
-      <w:r>
-        <w:t xml:space="preserve">Bryan </w:t>
-      </w:r>
-      <w:proofErr w:type="spellStart"/>
-      <w:proofErr w:type="gramStart"/>
-      <w:r>
-        <w:t>Hilldrup</w:t>
-      </w:r>
-      <w:proofErr w:type="spellEnd"/>
-      <w:r>
-        <w:t xml:space="preserve"> :</w:t>
-      </w:r>
-      <w:proofErr w:type="gramEnd"/>
-      <w:r>
-        <w:tab/>
-      </w:r>
-      <w:r>
-        <w:t>Made advancements on how to integrate SQL to Java</w:t>
-      </w:r>
-    </w:p>
-    <w:p>
-      <w:r>
-        <w:t xml:space="preserve">Paul </w:t>
-      </w:r>
-      <w:proofErr w:type="spellStart"/>
-      <w:proofErr w:type="gramStart"/>
-      <w:r>
-        <w:t>Guller</w:t>
-      </w:r>
-      <w:proofErr w:type="spellEnd"/>
-      <w:r>
-        <w:t xml:space="preserve"> :</w:t>
-      </w:r>
-      <w:proofErr w:type="gramEnd"/>
-      <w:r>
-        <w:t xml:space="preserve"> </w:t>
-      </w:r>
-      <w:r>
-        <w:tab/>
-      </w:r>
-      <w:proofErr w:type="spellStart"/>
-      <w:r>
-        <w:t>na</w:t>
-      </w:r>
-      <w:proofErr w:type="spellEnd"/>
-    </w:p>
-    <w:p>
-      <w:r>
-        <w:t xml:space="preserve">Avery </w:t>
-      </w:r>
-      <w:proofErr w:type="gramStart"/>
-      <w:r>
-        <w:t>Rector :</w:t>
-      </w:r>
-      <w:proofErr w:type="gramEnd"/>
-      <w:r>
-        <w:tab/>
-      </w:r>
-      <w:proofErr w:type="spellStart"/>
-      <w:r>
-        <w:t>na</w:t>
-      </w:r>
-      <w:proofErr w:type="spellEnd"/>
-    </w:p>
-    <w:p>
-      <w:r>
-        <w:t xml:space="preserve">Peter </w:t>
-      </w:r>
-      <w:proofErr w:type="gramStart"/>
-      <w:r>
-        <w:t>George :</w:t>
-      </w:r>
-      <w:proofErr w:type="gramEnd"/>
-      <w:r>
-        <w:tab/>
-      </w:r>
-      <w:r>
-        <w:t>Planning takes a lot of time and coordination, especially involving larger blocks of time</w:t>
-      </w:r>
-    </w:p>
-    <w:p>
-      <w:pPr>
-        <w:rPr>
-          <w:u w:val="single"/>
-        </w:rPr>
-      </w:pPr>
-      <w:r>
-        <w:rPr>
-          <w:u w:val="single"/>
-        </w:rPr>
-        <w:t xml:space="preserve">Do any changes to the project need to be made </w:t>
-      </w:r>
-      <w:proofErr w:type="gramStart"/>
-      <w:r>
-        <w:rPr>
-          <w:u w:val="single"/>
-        </w:rPr>
-        <w:t>as a result of</w:t>
-      </w:r>
-      <w:proofErr w:type="gramEnd"/>
-      <w:r>
-        <w:rPr>
-          <w:u w:val="single"/>
-        </w:rPr>
-        <w:t xml:space="preserve"> your work?</w:t>
-      </w:r>
-      <w:r>
-        <w:rPr>
-          <w:u w:val="single"/>
-        </w:rPr>
-        <w:tab/>
-      </w:r>
-    </w:p>
-    <w:p>
-      <w:r>
-        <w:t xml:space="preserve">Bryan </w:t>
-      </w:r>
-      <w:proofErr w:type="spellStart"/>
-      <w:proofErr w:type="gramStart"/>
-      <w:r>
-        <w:t>Hilldrup</w:t>
-      </w:r>
-      <w:proofErr w:type="spellEnd"/>
-      <w:r>
-        <w:t xml:space="preserve"> :</w:t>
-      </w:r>
-      <w:proofErr w:type="gramEnd"/>
-      <w:r>
-        <w:tab/>
-      </w:r>
-      <w:r>
-        <w:t>no</w:t>
-      </w:r>
-    </w:p>
-    <w:p>
-      <w:r>
-        <w:t xml:space="preserve">Paul </w:t>
-      </w:r>
-      <w:proofErr w:type="spellStart"/>
-      <w:proofErr w:type="gramStart"/>
-      <w:r>
-        <w:t>Guller</w:t>
-      </w:r>
-      <w:proofErr w:type="spellEnd"/>
-      <w:r>
-        <w:t xml:space="preserve"> :</w:t>
-      </w:r>
-      <w:proofErr w:type="gramEnd"/>
-      <w:r>
-        <w:tab/>
-      </w:r>
-      <w:r>
-        <w:t>no</w:t>
-      </w:r>
-      <w:r>
-        <w:tab/>
-      </w:r>
-    </w:p>
-    <w:p>
-      <w:r>
-        <w:t xml:space="preserve">Avery </w:t>
-      </w:r>
-      <w:proofErr w:type="gramStart"/>
-      <w:r>
-        <w:t>Rector :</w:t>
-      </w:r>
-      <w:proofErr w:type="gramEnd"/>
-      <w:r>
-        <w:tab/>
-      </w:r>
-      <w:r>
-        <w:t>no</w:t>
-      </w:r>
-    </w:p>
-    <w:p>
-      <w:r>
-        <w:t>Peter George :</w:t>
-      </w:r>
-      <w:r>
-        <w:tab/>
-      </w:r>
-      <w:r>
-        <w:t>no</w:t>
+        <w:t>4</w:t>
       </w:r>
       <w:bookmarkStart w:id="0" w:name="_GoBack"/>
       <w:bookmarkEnd w:id="0"/>
+      <w:r>
+        <w:t>th</w:t>
+      </w:r>
+    </w:p>
+    <w:p>
+      <w:pPr>
+        <w:rPr>
+          <w:u w:val="single"/>
+        </w:rPr>
+      </w:pPr>
+      <w:r>
+        <w:rPr>
+          <w:u w:val="single"/>
+        </w:rPr>
+        <w:t>What did you complete since the last meeting?</w:t>
+      </w:r>
+    </w:p>
+    <w:p>
+      <w:r>
+        <w:t xml:space="preserve">Bryan </w:t>
+      </w:r>
+      <w:proofErr w:type="spellStart"/>
+      <w:proofErr w:type="gramStart"/>
+      <w:r>
+        <w:t>Hilldrup</w:t>
+      </w:r>
+      <w:proofErr w:type="spellEnd"/>
+      <w:r>
+        <w:t xml:space="preserve"> :</w:t>
+      </w:r>
+      <w:proofErr w:type="gramEnd"/>
+      <w:r>
+        <w:t xml:space="preserve"> Completed temporary login, branching working for git, worker menu</w:t>
+      </w:r>
+      <w:r>
+        <w:tab/>
+      </w:r>
+      <w:r>
+        <w:tab/>
+      </w:r>
+      <w:r>
+        <w:tab/>
+      </w:r>
+    </w:p>
+    <w:p>
+      <w:r>
+        <w:t xml:space="preserve">Paul </w:t>
+      </w:r>
+      <w:proofErr w:type="spellStart"/>
+      <w:proofErr w:type="gramStart"/>
+      <w:r>
+        <w:t>Guller</w:t>
+      </w:r>
+      <w:proofErr w:type="spellEnd"/>
+      <w:r>
+        <w:t xml:space="preserve"> :</w:t>
+      </w:r>
+      <w:proofErr w:type="gramEnd"/>
+      <w:r>
+        <w:tab/>
+      </w:r>
+      <w:r>
+        <w:t>4 activities for branching from manager</w:t>
+      </w:r>
+    </w:p>
+    <w:p>
+      <w:r>
+        <w:t xml:space="preserve">Avery </w:t>
+      </w:r>
+      <w:proofErr w:type="gramStart"/>
+      <w:r>
+        <w:t>Rector :</w:t>
+      </w:r>
+      <w:proofErr w:type="gramEnd"/>
+      <w:r>
+        <w:tab/>
+      </w:r>
+      <w:r>
+        <w:t>Functional login screen, working on redirects and password fail limits</w:t>
+      </w:r>
+    </w:p>
+    <w:p>
+      <w:r>
+        <w:t xml:space="preserve">Peter </w:t>
+      </w:r>
+      <w:proofErr w:type="gramStart"/>
+      <w:r>
+        <w:t>George :</w:t>
+      </w:r>
+      <w:proofErr w:type="gramEnd"/>
+      <w:r>
+        <w:tab/>
+      </w:r>
+      <w:r>
+        <w:t>Clickables and intents created, SCRUM meeting, fixed .doc to .</w:t>
+      </w:r>
+      <w:proofErr w:type="spellStart"/>
+      <w:r>
+        <w:t>png</w:t>
+      </w:r>
+      <w:proofErr w:type="spellEnd"/>
+      <w:r>
+        <w:t xml:space="preserve"> for </w:t>
+      </w:r>
+      <w:proofErr w:type="spellStart"/>
+      <w:r>
+        <w:t>github</w:t>
+      </w:r>
+      <w:proofErr w:type="spellEnd"/>
+      <w:r>
+        <w:t xml:space="preserve"> docs</w:t>
+      </w:r>
+    </w:p>
+    <w:p>
+      <w:pPr>
+        <w:rPr>
+          <w:u w:val="single"/>
+        </w:rPr>
+      </w:pPr>
+      <w:r>
+        <w:rPr>
+          <w:u w:val="single"/>
+        </w:rPr>
+        <w:t>What will you accomplish before the next meeting?</w:t>
+      </w:r>
+      <w:r>
+        <w:rPr>
+          <w:u w:val="single"/>
+        </w:rPr>
+        <w:tab/>
+      </w:r>
+    </w:p>
+    <w:p>
+      <w:r>
+        <w:t xml:space="preserve">Bryan </w:t>
+      </w:r>
+      <w:proofErr w:type="spellStart"/>
+      <w:proofErr w:type="gramStart"/>
+      <w:r>
+        <w:t>Hilldrup</w:t>
+      </w:r>
+      <w:proofErr w:type="spellEnd"/>
+      <w:r>
+        <w:t xml:space="preserve"> :</w:t>
+      </w:r>
+      <w:proofErr w:type="gramEnd"/>
+      <w:r>
+        <w:tab/>
+      </w:r>
+      <w:r>
+        <w:t>Solve icon issue, worker menu redirects, worker object files maybe</w:t>
+      </w:r>
+    </w:p>
+    <w:p>
+      <w:r>
+        <w:t xml:space="preserve">Paul </w:t>
+      </w:r>
+      <w:proofErr w:type="spellStart"/>
+      <w:proofErr w:type="gramStart"/>
+      <w:r>
+        <w:t>Guller</w:t>
+      </w:r>
+      <w:proofErr w:type="spellEnd"/>
+      <w:r>
+        <w:t xml:space="preserve"> :</w:t>
+      </w:r>
+      <w:proofErr w:type="gramEnd"/>
+      <w:r>
+        <w:t xml:space="preserve">       </w:t>
+      </w:r>
+      <w:proofErr w:type="spellStart"/>
+      <w:r>
+        <w:t>EditText</w:t>
+      </w:r>
+      <w:proofErr w:type="spellEnd"/>
+      <w:r>
+        <w:t xml:space="preserve"> boxes and Example Text boxes on object activity GUIs, imported layouts</w:t>
+      </w:r>
+    </w:p>
+    <w:p>
+      <w:r>
+        <w:t xml:space="preserve">Avery </w:t>
+      </w:r>
+      <w:proofErr w:type="gramStart"/>
+      <w:r>
+        <w:t>Rector :</w:t>
+      </w:r>
+      <w:proofErr w:type="gramEnd"/>
+      <w:r>
+        <w:tab/>
+      </w:r>
+      <w:r>
+        <w:t>Login redirects correctly based off input credentials (to Bryan/Peter’s screens)</w:t>
+      </w:r>
+    </w:p>
+    <w:p>
+      <w:r>
+        <w:t xml:space="preserve">Peter </w:t>
+      </w:r>
+      <w:proofErr w:type="gramStart"/>
+      <w:r>
+        <w:t>George :</w:t>
+      </w:r>
+      <w:proofErr w:type="gramEnd"/>
+      <w:r>
+        <w:tab/>
+      </w:r>
+      <w:r>
+        <w:t>Manager menu complete, polish screens, icons, clickable settings, redirects (lots of manager tab things)</w:t>
+      </w:r>
+    </w:p>
+    <w:p>
+      <w:pPr>
+        <w:rPr>
+          <w:u w:val="single"/>
+        </w:rPr>
+      </w:pPr>
+      <w:r>
+        <w:rPr>
+          <w:u w:val="single"/>
+        </w:rPr>
+        <w:t>Do you have anything that's getting in the way of doing your work?</w:t>
+      </w:r>
+    </w:p>
+    <w:p>
+      <w:r>
+        <w:t xml:space="preserve">Bryan </w:t>
+      </w:r>
+      <w:proofErr w:type="spellStart"/>
+      <w:proofErr w:type="gramStart"/>
+      <w:r>
+        <w:t>Hilldrup</w:t>
+      </w:r>
+      <w:proofErr w:type="spellEnd"/>
+      <w:r>
+        <w:t xml:space="preserve"> :</w:t>
+      </w:r>
+      <w:proofErr w:type="gramEnd"/>
+      <w:r>
+        <w:tab/>
+      </w:r>
+      <w:r>
+        <w:t>no</w:t>
+      </w:r>
+    </w:p>
+    <w:p>
+      <w:r>
+        <w:t xml:space="preserve">Paul </w:t>
+      </w:r>
+      <w:proofErr w:type="spellStart"/>
+      <w:proofErr w:type="gramStart"/>
+      <w:r>
+        <w:t>Guller</w:t>
+      </w:r>
+      <w:proofErr w:type="spellEnd"/>
+      <w:r>
+        <w:t xml:space="preserve"> :</w:t>
+      </w:r>
+      <w:proofErr w:type="gramEnd"/>
+      <w:r>
+        <w:tab/>
+      </w:r>
+      <w:r>
+        <w:t>no</w:t>
+      </w:r>
+    </w:p>
+    <w:p>
+      <w:r>
+        <w:t xml:space="preserve">Avery </w:t>
+      </w:r>
+      <w:proofErr w:type="gramStart"/>
+      <w:r>
+        <w:t>Rector :</w:t>
+      </w:r>
+      <w:proofErr w:type="gramEnd"/>
+      <w:r>
+        <w:tab/>
+      </w:r>
+      <w:r>
+        <w:t>Hardware issues</w:t>
+      </w:r>
+    </w:p>
+    <w:p>
+      <w:r>
+        <w:t xml:space="preserve">Peter </w:t>
+      </w:r>
+      <w:proofErr w:type="gramStart"/>
+      <w:r>
+        <w:t>George :</w:t>
+      </w:r>
+      <w:proofErr w:type="gramEnd"/>
+      <w:r>
+        <w:tab/>
+      </w:r>
+      <w:r>
+        <w:t>no</w:t>
+      </w:r>
+    </w:p>
+    <w:p>
+      <w:pPr>
+        <w:rPr>
+          <w:u w:val="single"/>
+        </w:rPr>
+      </w:pPr>
+      <w:r>
+        <w:rPr>
+          <w:u w:val="single"/>
+        </w:rPr>
+        <w:t>What insights have you made?</w:t>
+      </w:r>
+      <w:r>
+        <w:rPr>
+          <w:u w:val="single"/>
+        </w:rPr>
+        <w:tab/>
+      </w:r>
+    </w:p>
+    <w:p>
+      <w:r>
+        <w:t xml:space="preserve">Bryan </w:t>
+      </w:r>
+      <w:proofErr w:type="spellStart"/>
+      <w:proofErr w:type="gramStart"/>
+      <w:r>
+        <w:t>Hilldrup</w:t>
+      </w:r>
+      <w:proofErr w:type="spellEnd"/>
+      <w:r>
+        <w:t xml:space="preserve"> :</w:t>
+      </w:r>
+      <w:proofErr w:type="gramEnd"/>
+      <w:r>
+        <w:tab/>
+      </w:r>
+      <w:proofErr w:type="spellStart"/>
+      <w:r>
+        <w:t>na</w:t>
+      </w:r>
+      <w:proofErr w:type="spellEnd"/>
+    </w:p>
+    <w:p>
+      <w:r>
+        <w:t xml:space="preserve">Paul </w:t>
+      </w:r>
+      <w:proofErr w:type="spellStart"/>
+      <w:proofErr w:type="gramStart"/>
+      <w:r>
+        <w:t>Guller</w:t>
+      </w:r>
+      <w:proofErr w:type="spellEnd"/>
+      <w:r>
+        <w:t xml:space="preserve"> :</w:t>
+      </w:r>
+      <w:proofErr w:type="gramEnd"/>
+      <w:r>
+        <w:t xml:space="preserve"> </w:t>
+      </w:r>
+      <w:r>
+        <w:tab/>
+      </w:r>
+      <w:proofErr w:type="spellStart"/>
+      <w:r>
+        <w:t>na</w:t>
+      </w:r>
+      <w:proofErr w:type="spellEnd"/>
+    </w:p>
+    <w:p>
+      <w:r>
+        <w:t xml:space="preserve">Avery </w:t>
+      </w:r>
+      <w:proofErr w:type="gramStart"/>
+      <w:r>
+        <w:t>Rector :</w:t>
+      </w:r>
+      <w:proofErr w:type="gramEnd"/>
+      <w:r>
+        <w:tab/>
+      </w:r>
+      <w:proofErr w:type="spellStart"/>
+      <w:r>
+        <w:t>na</w:t>
+      </w:r>
+      <w:proofErr w:type="spellEnd"/>
+    </w:p>
+    <w:p>
+      <w:r>
+        <w:t xml:space="preserve">Peter </w:t>
+      </w:r>
+      <w:proofErr w:type="gramStart"/>
+      <w:r>
+        <w:t>George :</w:t>
+      </w:r>
+      <w:proofErr w:type="gramEnd"/>
+      <w:r>
+        <w:tab/>
+      </w:r>
+      <w:proofErr w:type="spellStart"/>
+      <w:r>
+        <w:t>na</w:t>
+      </w:r>
+      <w:proofErr w:type="spellEnd"/>
+    </w:p>
+    <w:p>
+      <w:pPr>
+        <w:rPr>
+          <w:u w:val="single"/>
+        </w:rPr>
+      </w:pPr>
+      <w:r>
+        <w:rPr>
+          <w:u w:val="single"/>
+        </w:rPr>
+        <w:t xml:space="preserve">Do any changes to the project need to be made </w:t>
+      </w:r>
+      <w:proofErr w:type="gramStart"/>
+      <w:r>
+        <w:rPr>
+          <w:u w:val="single"/>
+        </w:rPr>
+        <w:t>as a result of</w:t>
+      </w:r>
+      <w:proofErr w:type="gramEnd"/>
+      <w:r>
+        <w:rPr>
+          <w:u w:val="single"/>
+        </w:rPr>
+        <w:t xml:space="preserve"> your work?</w:t>
+      </w:r>
+      <w:r>
+        <w:rPr>
+          <w:u w:val="single"/>
+        </w:rPr>
+        <w:tab/>
+      </w:r>
+    </w:p>
+    <w:p>
+      <w:r>
+        <w:t xml:space="preserve">Bryan </w:t>
+      </w:r>
+      <w:proofErr w:type="spellStart"/>
+      <w:proofErr w:type="gramStart"/>
+      <w:r>
+        <w:t>Hilldrup</w:t>
+      </w:r>
+      <w:proofErr w:type="spellEnd"/>
+      <w:r>
+        <w:t xml:space="preserve"> :</w:t>
+      </w:r>
+      <w:proofErr w:type="gramEnd"/>
+      <w:r>
+        <w:tab/>
+      </w:r>
+      <w:r>
+        <w:t>no</w:t>
+      </w:r>
+    </w:p>
+    <w:p>
+      <w:r>
+        <w:t xml:space="preserve">Paul </w:t>
+      </w:r>
+      <w:proofErr w:type="spellStart"/>
+      <w:proofErr w:type="gramStart"/>
+      <w:r>
+        <w:t>Guller</w:t>
+      </w:r>
+      <w:proofErr w:type="spellEnd"/>
+      <w:r>
+        <w:t xml:space="preserve"> :</w:t>
+      </w:r>
+      <w:proofErr w:type="gramEnd"/>
+      <w:r>
+        <w:tab/>
+      </w:r>
+      <w:r>
+        <w:t>no</w:t>
+      </w:r>
+    </w:p>
+    <w:p>
+      <w:r>
+        <w:t xml:space="preserve">Avery </w:t>
+      </w:r>
+      <w:proofErr w:type="gramStart"/>
+      <w:r>
+        <w:t>Rector :</w:t>
+      </w:r>
+      <w:proofErr w:type="gramEnd"/>
+      <w:r>
+        <w:tab/>
+      </w:r>
+      <w:r>
+        <w:t>no</w:t>
+      </w:r>
+    </w:p>
+    <w:p>
+      <w:r>
+        <w:t xml:space="preserve">Peter </w:t>
+      </w:r>
+      <w:proofErr w:type="gramStart"/>
+      <w:r>
+        <w:t>George :</w:t>
+      </w:r>
+      <w:proofErr w:type="gramEnd"/>
+      <w:r>
+        <w:tab/>
+      </w:r>
+      <w:r>
+        <w:t>no</w:t>
+      </w:r>
     </w:p>
     <w:sectPr>
       <w:pgSz w:w="12240" w:h="15840"/>

</xml_diff>